<commit_message>
Add new example docx and update in.docx
</commit_message>
<xml_diff>
--- a/in.docx
+++ b/in.docx
@@ -358,11 +358,7 @@
             </w:pPr>
             <w:r>
               <w:rPr/>
-              <w:t>Thi</w:t>
-            </w:r>
-            <w:r>
-              <w:rPr/>
-              <w:t>s</w:t>
+              <w:t>This</w:t>
             </w:r>
           </w:p>
         </w:tc>
@@ -998,6 +994,7 @@
           <w:dstrike w:val="false"/>
           <w:position w:val="0"/>
           <w:sz w:val="24"/>
+          <w:sz w:val="24"/>
           <w:u w:val="none"/>
           <w:vertAlign w:val="baseline"/>
         </w:rPr>
@@ -1046,6 +1043,7 @@
           <w:dstrike w:val="false"/>
           <w:position w:val="0"/>
           <w:sz w:val="24"/>
+          <w:sz w:val="24"/>
           <w:u w:val="none"/>
           <w:vertAlign w:val="baseline"/>
         </w:rPr>
@@ -1082,6 +1080,7 @@
           <w:dstrike w:val="false"/>
           <w:position w:val="0"/>
           <w:sz w:val="24"/>
+          <w:sz w:val="24"/>
           <w:highlight w:val="none"/>
           <w:u w:val="none"/>
           <w:shd w:fill="FFFF00" w:val="clear"/>
@@ -1097,6 +1096,7 @@
           <w:strike w:val="false"/>
           <w:dstrike w:val="false"/>
           <w:position w:val="0"/>
+          <w:sz w:val="24"/>
           <w:sz w:val="24"/>
           <w:u w:val="none"/>
           <w:shd w:fill="FFFF00" w:val="clear"/>
@@ -1270,6 +1270,29 @@
           <w:vertAlign w:val="baseline"/>
         </w:rPr>
         <w:t>Center Aligned</w:t>
+        <w:br/>
+      </w:r>
+      <w:r>
+        <w:rPr>
+          <w:b w:val="false"/>
+          <w:bCs w:val="false"/>
+          <w:i w:val="false"/>
+          <w:iCs w:val="false"/>
+          <w:strike w:val="false"/>
+          <w:dstrike w:val="false"/>
+          <w:position w:val="0"/>
+          <w:sz w:val="24"/>
+          <w:sz w:val="24"/>
+          <w:szCs w:val="24"/>
+          <w:u w:val="none"/>
+          <w:vertAlign w:val="baseline"/>
+        </w:rPr>
+        <w:t>Non paragraph line breaks</w:t>
+        <w:br/>
+        <w:t>here are</w:t>
+        <w:br/>
+        <w:t>more of them</w:t>
+        <w:br/>
       </w:r>
     </w:p>
     <w:p>
@@ -1727,7 +1750,7 @@
                 <wp:positionV relativeFrom="paragraph">
                   <wp:posOffset>440055</wp:posOffset>
                 </wp:positionV>
-                <wp:extent cx="600710" cy="572135"/>
+                <wp:extent cx="601345" cy="572770"/>
                 <wp:effectExtent l="0" t="0" r="0" b="0"/>
                 <wp:wrapNone/>
                 <wp:docPr id="2" name="Shape 1"/>
@@ -1738,7 +1761,7 @@
                       <wps:spPr>
                         <a:xfrm>
                           <a:off x="0" y="0"/>
-                          <a:ext cx="600120" cy="571680"/>
+                          <a:ext cx="600840" cy="572040"/>
                         </a:xfrm>
                         <a:prstGeom prst="diamond">
                           <a:avLst/>
@@ -1775,8 +1798,8 @@
                 </v:formulas>
                 <v:path gradientshapeok="t" o:connecttype="rect" textboxrect="5400,5400,@0,@1"/>
               </v:shapetype>
-              <v:shape id="shape_0" ID="Shape 1" fillcolor="#729fcf" stroked="t" o:allowincell="f" style="position:absolute;margin-left:21.55pt;margin-top:34.65pt;width:47.2pt;height:44.95pt;mso-wrap-style:none;v-text-anchor:middle" type="_x0000_t4">
-                <v:fill o:detectmouseclick="t" color2="#8d6030"/>
+              <v:shape id="shape_0" ID="Shape 1" path="l-2147483644,0l-2147483641,-2147483643l-2147483644,-2147483642xe" fillcolor="#729fcf" stroked="t" o:allowincell="f" style="position:absolute;margin-left:21.55pt;margin-top:34.65pt;width:47.25pt;height:45pt;mso-wrap-style:none;v-text-anchor:middle" type="_x0000_t4">
+                <v:fill o:detectmouseclick="t" type="solid" color2="#8d6030"/>
                 <v:stroke color="#3465a4" joinstyle="round" endcap="flat"/>
                 <w10:wrap type="none"/>
               </v:shape>
@@ -1794,7 +1817,7 @@
                 <wp:positionV relativeFrom="paragraph">
                   <wp:posOffset>554355</wp:posOffset>
                 </wp:positionV>
-                <wp:extent cx="629285" cy="534035"/>
+                <wp:extent cx="629920" cy="534670"/>
                 <wp:effectExtent l="0" t="0" r="0" b="0"/>
                 <wp:wrapNone/>
                 <wp:docPr id="3" name="Shape 2"/>
@@ -1805,7 +1828,7 @@
                       <wps:spPr>
                         <a:xfrm>
                           <a:off x="0" y="0"/>
-                          <a:ext cx="628560" cy="533520"/>
+                          <a:ext cx="629280" cy="533880"/>
                         </a:xfrm>
                         <a:prstGeom prst="ellipse">
                           <a:avLst/>
@@ -1834,8 +1857,8 @@
           </mc:Choice>
           <mc:Fallback>
             <w:pict>
-              <v:oval id="shape_0" ID="Shape 2" fillcolor="#729fcf" stroked="t" o:allowincell="f" style="position:absolute;margin-left:107.8pt;margin-top:43.65pt;width:49.45pt;height:41.95pt;mso-wrap-style:none;v-text-anchor:middle">
-                <v:fill o:detectmouseclick="t" color2="#8d6030"/>
+              <v:oval id="shape_0" ID="Shape 2" path="l-2147483648,-2147483643l-2147483628,-2147483627l-2147483648,-2147483643l-2147483626,-2147483625xe" fillcolor="#729fcf" stroked="t" o:allowincell="f" style="position:absolute;margin-left:107.8pt;margin-top:43.65pt;width:49.5pt;height:42pt;mso-wrap-style:none;v-text-anchor:middle">
+                <v:fill o:detectmouseclick="t" type="solid" color2="#8d6030"/>
                 <v:stroke color="#3465a4" joinstyle="round" endcap="flat"/>
                 <w10:wrap type="none"/>
               </v:oval>
@@ -1853,7 +1876,7 @@
                 <wp:positionV relativeFrom="paragraph">
                   <wp:posOffset>363855</wp:posOffset>
                 </wp:positionV>
-                <wp:extent cx="705485" cy="781685"/>
+                <wp:extent cx="706120" cy="782320"/>
                 <wp:effectExtent l="0" t="0" r="0" b="0"/>
                 <wp:wrapNone/>
                 <wp:docPr id="4" name="Shape 3"/>
@@ -1864,7 +1887,7 @@
                       <wps:spPr>
                         <a:xfrm>
                           <a:off x="0" y="0"/>
-                          <a:ext cx="704880" cy="781200"/>
+                          <a:ext cx="705600" cy="781560"/>
                         </a:xfrm>
                         <a:prstGeom prst="rtTriangle">
                           <a:avLst/>
@@ -1902,8 +1925,8 @@
                 </v:formulas>
                 <v:path gradientshapeok="t" o:connecttype="rect" textboxrect="1800,@0,@1,@2"/>
               </v:shapetype>
-              <v:shape id="shape_0" ID="Shape 3" fillcolor="#729fcf" stroked="t" o:allowincell="f" style="position:absolute;margin-left:215.05pt;margin-top:28.65pt;width:55.45pt;height:61.45pt;mso-wrap-style:none;v-text-anchor:middle" type="_x0000_t6">
-                <v:fill o:detectmouseclick="t" color2="#8d6030"/>
+              <v:shape id="shape_0" ID="Shape 3" path="l0,0l-2147483639,-2147483641xe" fillcolor="#729fcf" stroked="t" o:allowincell="f" style="position:absolute;margin-left:215.05pt;margin-top:28.65pt;width:55.5pt;height:61.5pt;mso-wrap-style:none;v-text-anchor:middle" type="_x0000_t6">
+                <v:fill o:detectmouseclick="t" type="solid" color2="#8d6030"/>
                 <v:stroke color="#3465a4" joinstyle="round" endcap="flat"/>
                 <w10:wrap type="none"/>
               </v:shape>
@@ -1953,7 +1976,20 @@
         </w:rPr>
       </w:pPr>
       <w:r>
-        <w:rPr/>
+        <w:rPr>
+          <w:b w:val="false"/>
+          <w:bCs w:val="false"/>
+          <w:i w:val="false"/>
+          <w:iCs w:val="false"/>
+          <w:strike w:val="false"/>
+          <w:dstrike w:val="false"/>
+          <w:position w:val="0"/>
+          <w:sz w:val="24"/>
+          <w:sz w:val="24"/>
+          <w:szCs w:val="24"/>
+          <w:u w:val="none"/>
+          <w:vertAlign w:val="baseline"/>
+        </w:rPr>
       </w:r>
     </w:p>
     <w:p>
@@ -1980,7 +2016,20 @@
         </w:rPr>
       </w:pPr>
       <w:r>
-        <w:rPr/>
+        <w:rPr>
+          <w:b w:val="false"/>
+          <w:bCs w:val="false"/>
+          <w:i w:val="false"/>
+          <w:iCs w:val="false"/>
+          <w:strike w:val="false"/>
+          <w:dstrike w:val="false"/>
+          <w:position w:val="0"/>
+          <w:sz w:val="24"/>
+          <w:sz w:val="24"/>
+          <w:szCs w:val="24"/>
+          <w:u w:val="none"/>
+          <w:vertAlign w:val="baseline"/>
+        </w:rPr>
       </w:r>
     </w:p>
     <w:p>
@@ -2007,7 +2056,20 @@
         </w:rPr>
       </w:pPr>
       <w:r>
-        <w:rPr/>
+        <w:rPr>
+          <w:b w:val="false"/>
+          <w:bCs w:val="false"/>
+          <w:i w:val="false"/>
+          <w:iCs w:val="false"/>
+          <w:strike w:val="false"/>
+          <w:dstrike w:val="false"/>
+          <w:position w:val="0"/>
+          <w:sz w:val="24"/>
+          <w:sz w:val="24"/>
+          <w:szCs w:val="24"/>
+          <w:u w:val="none"/>
+          <w:vertAlign w:val="baseline"/>
+        </w:rPr>
       </w:r>
     </w:p>
     <w:p>
@@ -2034,7 +2096,20 @@
         </w:rPr>
       </w:pPr>
       <w:r>
-        <w:rPr/>
+        <w:rPr>
+          <w:b w:val="false"/>
+          <w:bCs w:val="false"/>
+          <w:i w:val="false"/>
+          <w:iCs w:val="false"/>
+          <w:strike w:val="false"/>
+          <w:dstrike w:val="false"/>
+          <w:position w:val="0"/>
+          <w:sz w:val="24"/>
+          <w:sz w:val="24"/>
+          <w:szCs w:val="24"/>
+          <w:u w:val="none"/>
+          <w:vertAlign w:val="baseline"/>
+        </w:rPr>
       </w:r>
     </w:p>
     <w:p>
@@ -2104,7 +2179,7 @@
       </w:tblPr>
       <w:tblGrid>
         <w:gridCol w:w="4819"/>
-        <w:gridCol w:w="4819"/>
+        <w:gridCol w:w="4818"/>
       </w:tblGrid>
       <w:tr>
         <w:trPr/>
@@ -2120,6 +2195,7 @@
           <w:p>
             <w:pPr>
               <w:pStyle w:val="TableContents"/>
+              <w:widowControl w:val="false"/>
               <w:rPr/>
             </w:pPr>
             <w:r>
@@ -2130,7 +2206,7 @@
         </w:tc>
         <w:tc>
           <w:tcPr>
-            <w:tcW w:w="4819" w:type="dxa"/>
+            <w:tcW w:w="4818" w:type="dxa"/>
             <w:tcBorders>
               <w:top w:val="single" w:sz="2" w:space="0" w:color="000000"/>
               <w:left w:val="single" w:sz="2" w:space="0" w:color="000000"/>
@@ -2141,6 +2217,7 @@
           <w:p>
             <w:pPr>
               <w:pStyle w:val="TableContents"/>
+              <w:widowControl w:val="false"/>
               <w:rPr/>
             </w:pPr>
             <w:r>
@@ -2163,6 +2240,7 @@
           <w:p>
             <w:pPr>
               <w:pStyle w:val="TableContents"/>
+              <w:widowControl w:val="false"/>
               <w:rPr/>
             </w:pPr>
             <w:r>
@@ -2173,7 +2251,7 @@
         </w:tc>
         <w:tc>
           <w:tcPr>
-            <w:tcW w:w="4819" w:type="dxa"/>
+            <w:tcW w:w="4818" w:type="dxa"/>
             <w:tcBorders>
               <w:left w:val="single" w:sz="2" w:space="0" w:color="000000"/>
               <w:bottom w:val="single" w:sz="2" w:space="0" w:color="000000"/>
@@ -2195,7 +2273,7 @@
             </w:tblPr>
             <w:tblGrid>
               <w:gridCol w:w="2354"/>
-              <w:gridCol w:w="2355"/>
+              <w:gridCol w:w="2354"/>
             </w:tblGrid>
             <w:tr>
               <w:trPr/>
@@ -2211,6 +2289,7 @@
                 <w:p>
                   <w:pPr>
                     <w:pStyle w:val="TableContents"/>
+                    <w:widowControl w:val="false"/>
                     <w:rPr/>
                   </w:pPr>
                   <w:r>
@@ -2221,7 +2300,7 @@
               </w:tc>
               <w:tc>
                 <w:tcPr>
-                  <w:tcW w:w="2355" w:type="dxa"/>
+                  <w:tcW w:w="2354" w:type="dxa"/>
                   <w:tcBorders>
                     <w:top w:val="single" w:sz="2" w:space="0" w:color="000000"/>
                     <w:left w:val="single" w:sz="2" w:space="0" w:color="000000"/>
@@ -2232,6 +2311,7 @@
                 <w:p>
                   <w:pPr>
                     <w:pStyle w:val="TableContents"/>
+                    <w:widowControl w:val="false"/>
                     <w:rPr/>
                   </w:pPr>
                   <w:r>
@@ -2253,6 +2333,7 @@
                 <w:p>
                   <w:pPr>
                     <w:pStyle w:val="TableContents"/>
+                    <w:widowControl w:val="false"/>
                     <w:rPr/>
                   </w:pPr>
                   <w:r>
@@ -2263,7 +2344,7 @@
               </w:tc>
               <w:tc>
                 <w:tcPr>
-                  <w:tcW w:w="2355" w:type="dxa"/>
+                  <w:tcW w:w="2354" w:type="dxa"/>
                   <w:tcBorders>
                     <w:left w:val="single" w:sz="2" w:space="0" w:color="000000"/>
                     <w:bottom w:val="single" w:sz="2" w:space="0" w:color="000000"/>
@@ -2285,7 +2366,7 @@
                   </w:tblPr>
                   <w:tblGrid>
                     <w:gridCol w:w="1122"/>
-                    <w:gridCol w:w="1123"/>
+                    <w:gridCol w:w="1122"/>
                   </w:tblGrid>
                   <w:tr>
                     <w:trPr/>
@@ -2301,6 +2382,7 @@
                       <w:p>
                         <w:pPr>
                           <w:pStyle w:val="TableContents"/>
+                          <w:widowControl w:val="false"/>
                           <w:rPr/>
                         </w:pPr>
                         <w:r>
@@ -2311,7 +2393,7 @@
                     </w:tc>
                     <w:tc>
                       <w:tcPr>
-                        <w:tcW w:w="1123" w:type="dxa"/>
+                        <w:tcW w:w="1122" w:type="dxa"/>
                         <w:tcBorders>
                           <w:top w:val="single" w:sz="2" w:space="0" w:color="000000"/>
                           <w:left w:val="single" w:sz="2" w:space="0" w:color="000000"/>
@@ -2322,6 +2404,7 @@
                       <w:p>
                         <w:pPr>
                           <w:pStyle w:val="TableContents"/>
+                          <w:widowControl w:val="false"/>
                           <w:rPr/>
                         </w:pPr>
                         <w:r>
@@ -2344,6 +2427,7 @@
                       <w:p>
                         <w:pPr>
                           <w:pStyle w:val="TableContents"/>
+                          <w:widowControl w:val="false"/>
                           <w:rPr/>
                         </w:pPr>
                         <w:r>
@@ -2353,7 +2437,7 @@
                     </w:tc>
                     <w:tc>
                       <w:tcPr>
-                        <w:tcW w:w="1123" w:type="dxa"/>
+                        <w:tcW w:w="1122" w:type="dxa"/>
                         <w:tcBorders>
                           <w:left w:val="single" w:sz="2" w:space="0" w:color="000000"/>
                           <w:bottom w:val="single" w:sz="2" w:space="0" w:color="000000"/>
@@ -2363,6 +2447,7 @@
                       <w:p>
                         <w:pPr>
                           <w:pStyle w:val="TableContents"/>
+                          <w:widowControl w:val="false"/>
                           <w:rPr/>
                         </w:pPr>
                         <w:r>
@@ -2375,6 +2460,7 @@
                 <w:p>
                   <w:pPr>
                     <w:pStyle w:val="TableContents"/>
+                    <w:widowControl w:val="false"/>
                     <w:rPr/>
                   </w:pPr>
                   <w:r>
@@ -2387,6 +2473,7 @@
           <w:p>
             <w:pPr>
               <w:pStyle w:val="TableContents"/>
+              <w:widowControl w:val="false"/>
               <w:rPr/>
             </w:pPr>
             <w:r>
@@ -2710,7 +2797,6 @@
         </w:tabs>
         <w:ind w:left="720" w:hanging="360"/>
       </w:pPr>
-      <w:rPr/>
     </w:lvl>
     <w:lvl w:ilvl="1">
       <w:start w:val="1"/>
@@ -2723,7 +2809,6 @@
         </w:tabs>
         <w:ind w:left="1080" w:hanging="360"/>
       </w:pPr>
-      <w:rPr/>
     </w:lvl>
     <w:lvl w:ilvl="2">
       <w:start w:val="1"/>
@@ -2736,7 +2821,6 @@
         </w:tabs>
         <w:ind w:left="1440" w:hanging="360"/>
       </w:pPr>
-      <w:rPr/>
     </w:lvl>
     <w:lvl w:ilvl="3">
       <w:start w:val="1"/>
@@ -2749,7 +2833,6 @@
         </w:tabs>
         <w:ind w:left="1800" w:hanging="360"/>
       </w:pPr>
-      <w:rPr/>
     </w:lvl>
     <w:lvl w:ilvl="4">
       <w:start w:val="1"/>
@@ -2762,7 +2845,6 @@
         </w:tabs>
         <w:ind w:left="2160" w:hanging="360"/>
       </w:pPr>
-      <w:rPr/>
     </w:lvl>
     <w:lvl w:ilvl="5">
       <w:start w:val="1"/>
@@ -2775,7 +2857,6 @@
         </w:tabs>
         <w:ind w:left="2520" w:hanging="360"/>
       </w:pPr>
-      <w:rPr/>
     </w:lvl>
     <w:lvl w:ilvl="6">
       <w:start w:val="1"/>
@@ -2788,7 +2869,6 @@
         </w:tabs>
         <w:ind w:left="2880" w:hanging="360"/>
       </w:pPr>
-      <w:rPr/>
     </w:lvl>
     <w:lvl w:ilvl="7">
       <w:start w:val="1"/>
@@ -2801,7 +2881,6 @@
         </w:tabs>
         <w:ind w:left="3240" w:hanging="360"/>
       </w:pPr>
-      <w:rPr/>
     </w:lvl>
     <w:lvl w:ilvl="8">
       <w:start w:val="1"/>
@@ -2814,7 +2893,6 @@
         </w:tabs>
         <w:ind w:left="3600" w:hanging="360"/>
       </w:pPr>
-      <w:rPr/>
     </w:lvl>
   </w:abstractNum>
   <w:num w:numId="1">

</xml_diff>